<commit_message>
V2 - Updated name
</commit_message>
<xml_diff>
--- a/Python Assessment - Dillon Constantine.docx
+++ b/Python Assessment - Dillon Constantine.docx
@@ -11,6 +11,23 @@
       </w:r>
     </w:p>
     <w:p>
+      <w:r>
+        <w:t xml:space="preserve">GitHub - </w:t>
+      </w:r>
+      <w:hyperlink r:id="rId6" w:history="1">
+        <w:r>
+          <w:rPr>
+            <w:rStyle w:val="Hyperlink"/>
+          </w:rPr>
+          <w:t>https://github.com/dconstantine22/Python_Assesment_Dillon_Constantine</w:t>
+        </w:r>
+      </w:hyperlink>
+      <w:r>
+        <w:t xml:space="preserve"> </w:t>
+      </w:r>
+    </w:p>
+    <w:p/>
+    <w:p>
       <w:pPr>
         <w:pStyle w:val="Heading1"/>
       </w:pPr>
@@ -36,9 +53,6 @@
       </w:r>
       <w:r>
         <w:t xml:space="preserve"> the aim was to use various examples to show the understanding of the main topics within the python programming language.</w:t>
-      </w:r>
-      <w:r>
-        <w:t xml:space="preserve"> </w:t>
       </w:r>
     </w:p>
     <w:p/>
@@ -328,6 +342,7 @@
           <w:b/>
           <w:bCs/>
         </w:rPr>
+        <w:lastRenderedPageBreak/>
         <w:t>Calculation</w:t>
       </w:r>
       <w:r>
@@ -361,7 +376,6 @@
           <w:b/>
           <w:bCs/>
         </w:rPr>
-        <w:lastRenderedPageBreak/>
         <w:t>Circumference of a circle</w:t>
       </w:r>
       <w:r>
@@ -705,7 +719,7 @@
                     <pic:cNvPicPr/>
                   </pic:nvPicPr>
                   <pic:blipFill>
-                    <a:blip r:embed="rId6"/>
+                    <a:blip r:embed="rId7"/>
                     <a:stretch>
                       <a:fillRect/>
                     </a:stretch>
@@ -764,7 +778,7 @@
                     <pic:cNvPicPr/>
                   </pic:nvPicPr>
                   <pic:blipFill>
-                    <a:blip r:embed="rId7"/>
+                    <a:blip r:embed="rId8"/>
                     <a:stretch>
                       <a:fillRect/>
                     </a:stretch>
@@ -806,7 +820,7 @@
                     <pic:cNvPicPr/>
                   </pic:nvPicPr>
                   <pic:blipFill>
-                    <a:blip r:embed="rId8"/>
+                    <a:blip r:embed="rId9"/>
                     <a:stretch>
                       <a:fillRect/>
                     </a:stretch>
@@ -2255,6 +2269,29 @@
       <w:contextualSpacing/>
     </w:pPr>
   </w:style>
+  <w:style w:type="character" w:styleId="Hyperlink">
+    <w:name w:val="Hyperlink"/>
+    <w:basedOn w:val="DefaultParagraphFont"/>
+    <w:uiPriority w:val="99"/>
+    <w:unhideWhenUsed/>
+    <w:rsid w:val="002503FE"/>
+    <w:rPr>
+      <w:color w:val="0563C1" w:themeColor="hyperlink"/>
+      <w:u w:val="single"/>
+    </w:rPr>
+  </w:style>
+  <w:style w:type="character" w:styleId="UnresolvedMention">
+    <w:name w:val="Unresolved Mention"/>
+    <w:basedOn w:val="DefaultParagraphFont"/>
+    <w:uiPriority w:val="99"/>
+    <w:semiHidden/>
+    <w:unhideWhenUsed/>
+    <w:rsid w:val="002503FE"/>
+    <w:rPr>
+      <w:color w:val="605E5C"/>
+      <w:shd w:val="clear" w:color="auto" w:fill="E1DFDD"/>
+    </w:rPr>
+  </w:style>
 </w:styles>
 </file>
 
@@ -2576,7 +2613,7 @@
 </file>
 
 <file path=customXml/itemProps1.xml><?xml version="1.0" encoding="utf-8"?>
-<ds:datastoreItem xmlns:ds="http://schemas.openxmlformats.org/officeDocument/2006/customXml" ds:itemID="{2A0559CF-E966-E64A-BFE1-AE7EB301D5C6}">
+<ds:datastoreItem xmlns:ds="http://schemas.openxmlformats.org/officeDocument/2006/customXml" ds:itemID="{02F1D947-8B06-E847-81C0-127DAF7DCE6B}">
   <ds:schemaRefs>
     <ds:schemaRef ds:uri="http://schemas.openxmlformats.org/officeDocument/2006/bibliography"/>
   </ds:schemaRefs>

</xml_diff>

<commit_message>
V3 - Final Files
</commit_message>
<xml_diff>
--- a/Python Assessment - Dillon Constantine.docx
+++ b/Python Assessment - Dillon Constantine.docx
@@ -52,9 +52,19 @@
         <w:t>code,</w:t>
       </w:r>
       <w:r>
-        <w:t xml:space="preserve"> the aim was to use various examples to show the understanding of the main topics within the python programming language.</w:t>
-      </w:r>
-    </w:p>
+        <w:t xml:space="preserve"> the aim was to use various examples to show the understanding of the main </w:t>
+      </w:r>
+      <w:r>
+        <w:t>areas</w:t>
+      </w:r>
+      <w:r>
+        <w:t xml:space="preserve"> within the python programming language.</w:t>
+      </w:r>
+      <w:r>
+        <w:t xml:space="preserve"> </w:t>
+      </w:r>
+    </w:p>
+    <w:p/>
     <w:p/>
     <w:p>
       <w:pPr>
@@ -532,56 +542,105 @@
         <w:t>Data Structures</w:t>
       </w:r>
     </w:p>
+    <w:p>
+      <w:r>
+        <w:t>To</w:t>
+      </w:r>
+      <w:r>
+        <w:t xml:space="preserve"> demonstrate an understanding of the core data structures, lists and dictionary examples were implemented. These examples were picked to </w:t>
+      </w:r>
+      <w:r>
+        <w:t>show the different ways in which data can be organised and the variety of structures to store data</w:t>
+      </w:r>
+      <w:r>
+        <w:t xml:space="preserve">. </w:t>
+      </w:r>
+      <w:r>
+        <w:t>By using the separate data structures, it show</w:t>
+      </w:r>
+      <w:r>
+        <w:t>s</w:t>
+      </w:r>
+      <w:r>
+        <w:t xml:space="preserve"> the difference between lists and dictionaries. Lists are an orders sequence of objects that are </w:t>
+      </w:r>
+      <w:r>
+        <w:t xml:space="preserve">called via </w:t>
+      </w:r>
+      <w:r>
+        <w:t>indexed whereas dictionaries are unorders sets that use keys to access items.</w:t>
+      </w:r>
+    </w:p>
     <w:p/>
     <w:p>
-      <w:pPr>
-        <w:pStyle w:val="ListParagraph"/>
-        <w:numPr>
-          <w:ilvl w:val="0"/>
-          <w:numId w:val="4"/>
-        </w:numPr>
-      </w:pPr>
-      <w:r>
-        <w:t>Lists</w:t>
-      </w:r>
-    </w:p>
-    <w:p>
-      <w:pPr>
-        <w:pStyle w:val="ListParagraph"/>
-        <w:numPr>
-          <w:ilvl w:val="0"/>
-          <w:numId w:val="4"/>
-        </w:numPr>
-      </w:pPr>
-      <w:r>
-        <w:t>Dictionaries</w:t>
+      <w:r>
+        <w:t xml:space="preserve">In this project lists were implemented first, starting with a list of sports and then a list of numbers to show that lists can store different data types. Once the lists were created several functions are used to demonstrate an understanding. Functions such as type(), </w:t>
+      </w:r>
+      <w:r>
+        <w:t>len(), append() and min, max() on the integer list.</w:t>
       </w:r>
     </w:p>
     <w:p/>
     <w:p>
+      <w:r>
+        <w:lastRenderedPageBreak/>
+        <w:t xml:space="preserve">Dictionaries were implemented next to demonstrate another example of a data structure. </w:t>
+      </w:r>
+      <w:r>
+        <w:t>Again,</w:t>
+      </w:r>
+      <w:r>
+        <w:t xml:space="preserve"> two examples were created; a G</w:t>
+      </w:r>
+      <w:r>
+        <w:t>AA teams’</w:t>
+      </w:r>
+      <w:r>
+        <w:t xml:space="preserve"> example and a </w:t>
+      </w:r>
+      <w:r>
+        <w:t>dog’s</w:t>
+      </w:r>
+      <w:r>
+        <w:t xml:space="preserve"> details</w:t>
+      </w:r>
+      <w:r>
+        <w:t xml:space="preserve">, and different functions </w:t>
+      </w:r>
+      <w:r>
+        <w:t>used to manipulate dictionaries</w:t>
+      </w:r>
+      <w:r>
+        <w:t xml:space="preserve">. </w:t>
+      </w:r>
+    </w:p>
+    <w:p/>
+    <w:p>
       <w:pPr>
         <w:pStyle w:val="Heading2"/>
       </w:pPr>
       <w:r>
         <w:t>Object Orientated Programming</w:t>
       </w:r>
-    </w:p>
-    <w:p>
-      <w:pPr>
-        <w:pStyle w:val="ListParagraph"/>
-        <w:numPr>
-          <w:ilvl w:val="0"/>
-          <w:numId w:val="5"/>
-        </w:numPr>
-      </w:pPr>
-      <w:r>
-        <w:t xml:space="preserve">Car Class – Uses </w:t>
-      </w:r>
-      <w:r>
-        <w:t>battery</w:t>
-      </w:r>
-      <w:r>
-        <w:t xml:space="preserve"> + - values based off action</w:t>
+      <w:r>
+        <w:t xml:space="preserve"> (OOP)</w:t>
+      </w:r>
+    </w:p>
+    <w:p>
+      <w:r>
+        <w:t>To demonstrate an understanding of OOP in this project the class of a</w:t>
+      </w:r>
+      <w:r>
+        <w:t xml:space="preserve">n electric </w:t>
+      </w:r>
+      <w:r>
+        <w:t>car was created. So first the class car was created</w:t>
+      </w:r>
+      <w:r>
+        <w:t>, the properties set, and the methods defined</w:t>
+      </w:r>
+      <w:r>
+        <w:t>. For demonstration, there was 6 methods created for class car;</w:t>
       </w:r>
     </w:p>
     <w:p>
@@ -595,6 +654,9 @@
       <w:r>
         <w:t>Drive</w:t>
       </w:r>
+      <w:r>
+        <w:t>: Each time the car drives it decreases the battery by 10%.</w:t>
+      </w:r>
     </w:p>
     <w:p>
       <w:pPr>
@@ -607,6 +669,9 @@
       <w:r>
         <w:t>Air Conditioning</w:t>
       </w:r>
+      <w:r>
+        <w:t>: Decreases the battery by 1%.</w:t>
+      </w:r>
     </w:p>
     <w:p>
       <w:pPr>
@@ -619,6 +684,9 @@
       <w:r>
         <w:t>Charge</w:t>
       </w:r>
+      <w:r>
+        <w:t>: Increases the battery by 20%.</w:t>
+      </w:r>
     </w:p>
     <w:p>
       <w:pPr>
@@ -631,6 +699,9 @@
       <w:r>
         <w:t>Crash</w:t>
       </w:r>
+      <w:r>
+        <w:t>: Reduces price of car by €5000.</w:t>
+      </w:r>
     </w:p>
     <w:p>
       <w:pPr>
@@ -643,6 +714,9 @@
       <w:r>
         <w:t>Repair</w:t>
       </w:r>
+      <w:r>
+        <w:t>: Increases price by €1500</w:t>
+      </w:r>
     </w:p>
     <w:p>
       <w:pPr>
@@ -655,17 +729,27 @@
       <w:r>
         <w:t>Respray</w:t>
       </w:r>
+      <w:r>
+        <w:t>: Allows the car to be painted a different colour.</w:t>
+      </w:r>
     </w:p>
     <w:p/>
     <w:p>
+      <w:r>
+        <w:t xml:space="preserve">The cars themselves where the objects and three cars were implemented to demonstrate OOP. It shows that the methods can be called </w:t>
+      </w:r>
+      <w:r>
+        <w:t>to</w:t>
+      </w:r>
+      <w:r>
+        <w:t xml:space="preserve"> update the various properties.</w:t>
+      </w:r>
+    </w:p>
+    <w:p/>
+    <w:p>
       <w:pPr>
         <w:pStyle w:val="Heading2"/>
       </w:pPr>
-    </w:p>
-    <w:p>
-      <w:pPr>
-        <w:pStyle w:val="Heading2"/>
-      </w:pPr>
       <w:r>
         <w:t xml:space="preserve">Handling Various error messages &amp; </w:t>
       </w:r>
@@ -678,219 +762,139 @@
     </w:p>
     <w:p>
       <w:r>
-        <w:t xml:space="preserve">Syntax Error - </w:t>
+        <w:t xml:space="preserve">Throughout this project several error/exception messages </w:t>
+      </w:r>
+      <w:r>
+        <w:t>were</w:t>
+      </w:r>
+      <w:r>
+        <w:t xml:space="preserve"> returned so handing these is important in python programming.</w:t>
+      </w:r>
+      <w:r>
+        <w:t xml:space="preserve"> In this project the try, except method of exception handling is used for example</w:t>
+      </w:r>
+      <w:r>
+        <w:t>s</w:t>
+      </w:r>
+      <w:r>
+        <w:t xml:space="preserve">; </w:t>
+      </w:r>
+      <w:r>
+        <w:t>ValueError, ZeroDivisionError and KeyError</w:t>
+      </w:r>
+      <w:r>
+        <w:t>. Implementing the try, except code to catch and return easily understandable messages to the users</w:t>
+      </w:r>
+      <w:r>
+        <w:t>, simply demonstrates an understanding of exception handling in python programming.</w:t>
       </w:r>
     </w:p>
     <w:p/>
     <w:p/>
-    <w:p>
-      <w:r>
+    <w:sdt>
+      <w:sdtPr>
+        <w:id w:val="2007862461"/>
+        <w:docPartObj>
+          <w:docPartGallery w:val="Bibliographies"/>
+          <w:docPartUnique/>
+        </w:docPartObj>
+      </w:sdtPr>
+      <w:sdtEndPr>
         <w:rPr>
-          <w:b/>
-          <w:bCs/>
+          <w:rFonts w:eastAsiaTheme="minorHAnsi"/>
+          <w:color w:val="auto"/>
+          <w:sz w:val="24"/>
+          <w:szCs w:val="24"/>
         </w:rPr>
-        <w:t>Name Error</w:t>
-      </w:r>
-      <w:r>
-        <w:t xml:space="preserve"> - </w:t>
-      </w:r>
-      <w:r>
-        <w:t>Make sure the function is defined prior to calling it.</w:t>
-      </w:r>
-    </w:p>
-    <w:p>
-      <w:r>
-        <w:rPr>
-          <w:noProof/>
-        </w:rPr>
-        <w:drawing>
-          <wp:inline distT="0" distB="0" distL="0" distR="0" wp14:anchorId="7D490156" wp14:editId="74C53A26">
-            <wp:extent cx="4597400" cy="520700"/>
-            <wp:effectExtent l="0" t="0" r="0" b="0"/>
-            <wp:docPr id="1" name="Picture 1"/>
-            <wp:cNvGraphicFramePr>
-              <a:graphicFrameLocks xmlns:a="http://schemas.openxmlformats.org/drawingml/2006/main" noChangeAspect="1"/>
-            </wp:cNvGraphicFramePr>
-            <a:graphic xmlns:a="http://schemas.openxmlformats.org/drawingml/2006/main">
-              <a:graphicData uri="http://schemas.openxmlformats.org/drawingml/2006/picture">
-                <pic:pic xmlns:pic="http://schemas.openxmlformats.org/drawingml/2006/picture">
-                  <pic:nvPicPr>
-                    <pic:cNvPr id="1" name=""/>
-                    <pic:cNvPicPr/>
-                  </pic:nvPicPr>
-                  <pic:blipFill>
-                    <a:blip r:embed="rId7"/>
-                    <a:stretch>
-                      <a:fillRect/>
-                    </a:stretch>
-                  </pic:blipFill>
-                  <pic:spPr>
-                    <a:xfrm>
-                      <a:off x="0" y="0"/>
-                      <a:ext cx="4597400" cy="520700"/>
-                    </a:xfrm>
-                    <a:prstGeom prst="rect">
-                      <a:avLst/>
-                    </a:prstGeom>
-                  </pic:spPr>
-                </pic:pic>
-              </a:graphicData>
-            </a:graphic>
-          </wp:inline>
-        </w:drawing>
-      </w:r>
-    </w:p>
-    <w:p/>
-    <w:p/>
-    <w:p>
-      <w:r>
-        <w:rPr>
-          <w:b/>
-          <w:bCs/>
-        </w:rPr>
-        <w:t>Type Error</w:t>
-      </w:r>
-      <w:r>
-        <w:t xml:space="preserve"> - </w:t>
-      </w:r>
-      <w:r>
-        <w:t>Making sure the correct number of arguments are defined.</w:t>
-      </w:r>
-    </w:p>
-    <w:p>
-      <w:r>
-        <w:rPr>
-          <w:noProof/>
-        </w:rPr>
-        <w:drawing>
-          <wp:inline distT="0" distB="0" distL="0" distR="0" wp14:anchorId="270B62B1" wp14:editId="4C1A9F0A">
-            <wp:extent cx="5727700" cy="396875"/>
-            <wp:effectExtent l="0" t="0" r="0" b="0"/>
-            <wp:docPr id="2" name="Picture 2"/>
-            <wp:cNvGraphicFramePr>
-              <a:graphicFrameLocks xmlns:a="http://schemas.openxmlformats.org/drawingml/2006/main" noChangeAspect="1"/>
-            </wp:cNvGraphicFramePr>
-            <a:graphic xmlns:a="http://schemas.openxmlformats.org/drawingml/2006/main">
-              <a:graphicData uri="http://schemas.openxmlformats.org/drawingml/2006/picture">
-                <pic:pic xmlns:pic="http://schemas.openxmlformats.org/drawingml/2006/picture">
-                  <pic:nvPicPr>
-                    <pic:cNvPr id="1" name=""/>
-                    <pic:cNvPicPr/>
-                  </pic:nvPicPr>
-                  <pic:blipFill>
-                    <a:blip r:embed="rId8"/>
-                    <a:stretch>
-                      <a:fillRect/>
-                    </a:stretch>
-                  </pic:blipFill>
-                  <pic:spPr>
-                    <a:xfrm>
-                      <a:off x="0" y="0"/>
-                      <a:ext cx="5727700" cy="396875"/>
-                    </a:xfrm>
-                    <a:prstGeom prst="rect">
-                      <a:avLst/>
-                    </a:prstGeom>
-                  </pic:spPr>
-                </pic:pic>
-              </a:graphicData>
-            </a:graphic>
-          </wp:inline>
-        </w:drawing>
-      </w:r>
-    </w:p>
-    <w:p>
-      <w:r>
-        <w:rPr>
-          <w:noProof/>
-        </w:rPr>
-        <w:drawing>
-          <wp:inline distT="0" distB="0" distL="0" distR="0" wp14:anchorId="223217CF" wp14:editId="0821B8A3">
-            <wp:extent cx="5727700" cy="264795"/>
-            <wp:effectExtent l="0" t="0" r="0" b="1905"/>
-            <wp:docPr id="3" name="Picture 3"/>
-            <wp:cNvGraphicFramePr>
-              <a:graphicFrameLocks xmlns:a="http://schemas.openxmlformats.org/drawingml/2006/main" noChangeAspect="1"/>
-            </wp:cNvGraphicFramePr>
-            <a:graphic xmlns:a="http://schemas.openxmlformats.org/drawingml/2006/main">
-              <a:graphicData uri="http://schemas.openxmlformats.org/drawingml/2006/picture">
-                <pic:pic xmlns:pic="http://schemas.openxmlformats.org/drawingml/2006/picture">
-                  <pic:nvPicPr>
-                    <pic:cNvPr id="1" name=""/>
-                    <pic:cNvPicPr/>
-                  </pic:nvPicPr>
-                  <pic:blipFill>
-                    <a:blip r:embed="rId9"/>
-                    <a:stretch>
-                      <a:fillRect/>
-                    </a:stretch>
-                  </pic:blipFill>
-                  <pic:spPr>
-                    <a:xfrm>
-                      <a:off x="0" y="0"/>
-                      <a:ext cx="5727700" cy="264795"/>
-                    </a:xfrm>
-                    <a:prstGeom prst="rect">
-                      <a:avLst/>
-                    </a:prstGeom>
-                  </pic:spPr>
-                </pic:pic>
-              </a:graphicData>
-            </a:graphic>
-          </wp:inline>
-        </w:drawing>
-      </w:r>
-    </w:p>
-    <w:p/>
-    <w:p/>
-    <w:p>
-      <w:r>
-        <w:rPr>
-          <w:b/>
-          <w:bCs/>
-        </w:rPr>
-        <w:t xml:space="preserve">Value Error </w:t>
-      </w:r>
-      <w:r>
-        <w:rPr>
-          <w:b/>
-          <w:bCs/>
-        </w:rPr>
-        <w:t>–</w:t>
-      </w:r>
-      <w:r>
-        <w:rPr>
-          <w:b/>
-          <w:bCs/>
-        </w:rPr>
-        <w:t xml:space="preserve"> </w:t>
-      </w:r>
-      <w:r>
-        <w:t xml:space="preserve">When imputing a value. </w:t>
-      </w:r>
-      <w:r>
-        <w:t>E.g.,</w:t>
-      </w:r>
-      <w:r>
-        <w:t xml:space="preserve"> ‘Na’ into even number function.</w:t>
-      </w:r>
-    </w:p>
-    <w:p/>
-    <w:p>
-      <w:r>
-        <w:t>Create an Error Message.</w:t>
-      </w:r>
-    </w:p>
-    <w:p/>
-    <w:p/>
-    <w:p>
-      <w:pPr>
-        <w:pStyle w:val="Heading1"/>
-      </w:pPr>
-      <w:r>
-        <w:t xml:space="preserve">References </w:t>
-      </w:r>
-    </w:p>
+      </w:sdtEndPr>
+      <w:sdtContent>
+        <w:p>
+          <w:pPr>
+            <w:pStyle w:val="Heading1"/>
+          </w:pPr>
+          <w:r>
+            <w:t>Bibliography</w:t>
+          </w:r>
+        </w:p>
+        <w:sdt>
+          <w:sdtPr>
+            <w:id w:val="111145805"/>
+            <w:bibliography/>
+          </w:sdtPr>
+          <w:sdtContent>
+            <w:p>
+              <w:pPr>
+                <w:pStyle w:val="Bibliography"/>
+                <w:jc w:val="left"/>
+                <w:rPr>
+                  <w:noProof/>
+                </w:rPr>
+              </w:pPr>
+              <w:r>
+                <w:fldChar w:fldCharType="begin"/>
+              </w:r>
+              <w:r>
+                <w:instrText xml:space="preserve"> BIBLIOGRAPHY </w:instrText>
+              </w:r>
+              <w:r>
+                <w:fldChar w:fldCharType="separate"/>
+              </w:r>
+              <w:r>
+                <w:rPr>
+                  <w:noProof/>
+                </w:rPr>
+                <w:t xml:space="preserve">Statistics Times, 2022. </w:t>
+              </w:r>
+              <w:r>
+                <w:rPr>
+                  <w:i/>
+                  <w:iCs/>
+                  <w:noProof/>
+                </w:rPr>
+                <w:t xml:space="preserve">Top Computer Languages. </w:t>
+              </w:r>
+              <w:r>
+                <w:rPr>
+                  <w:noProof/>
+                </w:rPr>
+                <w:t xml:space="preserve">[Online] </w:t>
+              </w:r>
+              <w:r>
+                <w:rPr>
+                  <w:noProof/>
+                </w:rPr>
+                <w:br/>
+                <w:t xml:space="preserve">Available at: </w:t>
+              </w:r>
+              <w:r>
+                <w:rPr>
+                  <w:noProof/>
+                  <w:u w:val="single"/>
+                </w:rPr>
+                <w:t>https://statisticstimes.com/tech/top-computer-languages.php</w:t>
+              </w:r>
+              <w:r>
+                <w:rPr>
+                  <w:noProof/>
+                </w:rPr>
+                <w:br/>
+                <w:t>[Accessed 28 July 2022].</w:t>
+              </w:r>
+            </w:p>
+            <w:p>
+              <w:r>
+                <w:rPr>
+                  <w:b/>
+                  <w:bCs/>
+                  <w:noProof/>
+                </w:rPr>
+                <w:fldChar w:fldCharType="end"/>
+              </w:r>
+            </w:p>
+          </w:sdtContent>
+        </w:sdt>
+      </w:sdtContent>
+    </w:sdt>
     <w:p/>
     <w:p/>
     <w:p/>
@@ -2292,6 +2296,14 @@
       <w:shd w:val="clear" w:color="auto" w:fill="E1DFDD"/>
     </w:rPr>
   </w:style>
+  <w:style w:type="paragraph" w:styleId="Bibliography">
+    <w:name w:val="Bibliography"/>
+    <w:basedOn w:val="Normal"/>
+    <w:next w:val="Normal"/>
+    <w:uiPriority w:val="37"/>
+    <w:unhideWhenUsed/>
+    <w:rsid w:val="00DD727A"/>
+  </w:style>
 </w:styles>
 </file>
 
@@ -2613,7 +2625,7 @@
 </file>
 
 <file path=customXml/itemProps1.xml><?xml version="1.0" encoding="utf-8"?>
-<ds:datastoreItem xmlns:ds="http://schemas.openxmlformats.org/officeDocument/2006/customXml" ds:itemID="{02F1D947-8B06-E847-81C0-127DAF7DCE6B}">
+<ds:datastoreItem xmlns:ds="http://schemas.openxmlformats.org/officeDocument/2006/customXml" ds:itemID="{EC370C30-4764-1347-BEF0-250937D0291A}">
   <ds:schemaRefs>
     <ds:schemaRef ds:uri="http://schemas.openxmlformats.org/officeDocument/2006/bibliography"/>
   </ds:schemaRefs>

</xml_diff>

<commit_message>
V4 - Updated word doumcent
</commit_message>
<xml_diff>
--- a/Python Assessment - Dillon Constantine.docx
+++ b/Python Assessment - Dillon Constantine.docx
@@ -79,7 +79,13 @@
         <w:t>Python is ranked as the top computer languages worldwide</w:t>
       </w:r>
       <w:r>
-        <w:t xml:space="preserve"> with almost 30% of the programming users according to PYPL </w:t>
+        <w:t xml:space="preserve"> with almost 30% of the programming </w:t>
+      </w:r>
+      <w:r>
+        <w:t xml:space="preserve">population being </w:t>
+      </w:r>
+      <w:r>
+        <w:t xml:space="preserve">users according to PYPL </w:t>
       </w:r>
       <w:sdt>
         <w:sdtPr>
@@ -111,7 +117,13 @@
         <w:t xml:space="preserve"> </w:t>
       </w:r>
       <w:r>
-        <w:t xml:space="preserve">With the popularity of the python programming language being so popular the </w:t>
+        <w:t xml:space="preserve">With the popularity of the python programming language </w:t>
+      </w:r>
+      <w:r>
+        <w:t xml:space="preserve">growing, </w:t>
+      </w:r>
+      <w:r>
+        <w:t xml:space="preserve">the </w:t>
       </w:r>
       <w:r>
         <w:t>aim</w:t>
@@ -126,7 +138,10 @@
         <w:t xml:space="preserve">knowledge </w:t>
       </w:r>
       <w:r>
-        <w:t>areas.</w:t>
+        <w:t>areas</w:t>
+      </w:r>
+      <w:r>
+        <w:t xml:space="preserve"> by implementing examples of each.</w:t>
       </w:r>
     </w:p>
     <w:p/>
@@ -305,10 +320,13 @@
         <w:t>the use</w:t>
       </w:r>
       <w:r>
-        <w:t xml:space="preserve"> of functions the following were created</w:t>
-      </w:r>
-      <w:r>
-        <w:t xml:space="preserve"> as examples. </w:t>
+        <w:t xml:space="preserve"> of functions the following were </w:t>
+      </w:r>
+      <w:r>
+        <w:t xml:space="preserve">implemented </w:t>
+      </w:r>
+      <w:r>
+        <w:t xml:space="preserve">as examples. </w:t>
       </w:r>
       <w:r>
         <w:t>Functions like the below can be built for easy recall within scripts and for code efficiency.</w:t>
@@ -330,13 +348,17 @@
           <w:b/>
           <w:bCs/>
         </w:rPr>
+        <w:lastRenderedPageBreak/>
         <w:t>Welcome function:</w:t>
       </w:r>
       <w:r>
         <w:t xml:space="preserve"> This function can be called to say ‘Hello’ and welcome to any </w:t>
       </w:r>
       <w:r>
-        <w:t>user. The user is asked to enter their name and it will print out a welcome message.</w:t>
+        <w:t>user. The user is asked to enter their name and it will print out a welcome message</w:t>
+      </w:r>
+      <w:r>
+        <w:t xml:space="preserve"> to the specific individual. </w:t>
       </w:r>
     </w:p>
     <w:p>
@@ -352,7 +374,6 @@
           <w:b/>
           <w:bCs/>
         </w:rPr>
-        <w:lastRenderedPageBreak/>
         <w:t>Calculation</w:t>
       </w:r>
       <w:r>
@@ -440,7 +461,10 @@
         <w:t xml:space="preserve">: </w:t>
       </w:r>
       <w:r>
-        <w:t>This function automatically generates the total value of a bill including a 10% service charge. The user needs to enter the bill amount and the function will add on the service charge.</w:t>
+        <w:t>This function automatically generates the total value of a bill including a 10% service charge. The user needs to enter the bill amount and the function will add on the service charge</w:t>
+      </w:r>
+      <w:r>
+        <w:t xml:space="preserve"> and return the total.</w:t>
       </w:r>
     </w:p>
     <w:p>
@@ -471,7 +495,13 @@
     <w:p/>
     <w:p>
       <w:r>
-        <w:t xml:space="preserve">The process to implement the functions within this </w:t>
+        <w:t xml:space="preserve">The </w:t>
+      </w:r>
+      <w:r>
+        <w:t xml:space="preserve">reason for implementing </w:t>
+      </w:r>
+      <w:r>
+        <w:t xml:space="preserve">the functions within this </w:t>
       </w:r>
       <w:r>
         <w:t>project</w:t>
@@ -494,7 +524,31 @@
     </w:p>
     <w:p>
       <w:r>
-        <w:t>Boolean Logic is a way of finding out the truth of an expression by simply using true or false concept. To demonstrate this in a straightforward way the ‘AND’ and ‘OR’ operation was applied. For example, ‘True’ and ‘True’ equals ‘True’ whereas ‘True’ and ‘False’ returns ‘False’</w:t>
+        <w:t>Boolean Logic is a way of finding out the truth of an expression by simply using true or false concept</w:t>
+      </w:r>
+      <w:r>
+        <w:t>s</w:t>
+      </w:r>
+      <w:r>
+        <w:t>. To demonstrate this in a straightforward way the ‘AND’ and ‘OR’ operat</w:t>
+      </w:r>
+      <w:r>
+        <w:t>ors</w:t>
+      </w:r>
+      <w:r>
+        <w:t xml:space="preserve"> w</w:t>
+      </w:r>
+      <w:r>
+        <w:t>ere</w:t>
+      </w:r>
+      <w:r>
+        <w:t xml:space="preserve"> </w:t>
+      </w:r>
+      <w:r>
+        <w:t>implemented</w:t>
+      </w:r>
+      <w:r>
+        <w:t>. For example, ‘True’ and ‘True’ equals ‘True’ whereas ‘True’ and ‘False’ returns ‘False’</w:t>
       </w:r>
       <w:r>
         <w:t xml:space="preserve"> as both values needed to be true.</w:t>
@@ -524,7 +578,13 @@
         <w:t xml:space="preserve">used to demonstrate an understanding. The first example was </w:t>
       </w:r>
       <w:r>
-        <w:t>the drinking eligibility of the user, and the second example is based on the tyre type on F1 cars. This reason behind the use of these two examples is to demonstrate conditioning on both string and integer data.</w:t>
+        <w:t>the drinking eligibility of the user, and the second example is based on the tyre type on F1 cars. Th</w:t>
+      </w:r>
+      <w:r>
+        <w:t>e</w:t>
+      </w:r>
+      <w:r>
+        <w:t xml:space="preserve"> reason behind the use of these two examples is to demonstrate conditioning on both string and integer data.</w:t>
       </w:r>
     </w:p>
     <w:p/>
@@ -532,6 +592,9 @@
       <w:r>
         <w:t>Finally, to demonstrate Boolean logic, loop examples where implemented; one to print out a range of values and the second to loop through a list of brands. As the loop iterates through the values when it is returned ‘True’ the value is then printed.</w:t>
       </w:r>
+      <w:r>
+        <w:t xml:space="preserve"> The examples used for both conditioning and loops demonstrate an understanding of this core area of python programming.</w:t>
+      </w:r>
     </w:p>
     <w:p/>
     <w:p>
@@ -574,7 +637,11 @@
     <w:p/>
     <w:p>
       <w:r>
-        <w:t xml:space="preserve">In this project lists were implemented first, starting with a list of sports and then a list of numbers to show that lists can store different data types. Once the lists were created several functions are used to demonstrate an understanding. Functions such as type(), </w:t>
+        <w:t xml:space="preserve">In this project lists were implemented first, starting with a list of sports and then a list of numbers to show that lists can store different data types. Once the lists were created several </w:t>
+      </w:r>
+      <w:r>
+        <w:lastRenderedPageBreak/>
+        <w:t xml:space="preserve">functions are used to demonstrate an understanding. Functions such as type(), </w:t>
       </w:r>
       <w:r>
         <w:t>len(), append() and min, max() on the integer list.</w:t>
@@ -583,7 +650,6 @@
     <w:p/>
     <w:p>
       <w:r>
-        <w:lastRenderedPageBreak/>
         <w:t xml:space="preserve">Dictionaries were implemented next to demonstrate another example of a data structure. </w:t>
       </w:r>
       <w:r>
@@ -613,6 +679,12 @@
       <w:r>
         <w:t xml:space="preserve">. </w:t>
       </w:r>
+      <w:r>
+        <w:t>Through this implementation the different ways to slice the data can be seen based on the data structure being used</w:t>
+      </w:r>
+      <w:r>
+        <w:t xml:space="preserve"> so understanding the structures is important when using python.</w:t>
+      </w:r>
     </w:p>
     <w:p/>
     <w:p>
@@ -634,10 +706,22 @@
         <w:t xml:space="preserve">n electric </w:t>
       </w:r>
       <w:r>
-        <w:t>car was created. So first the class car was created</w:t>
-      </w:r>
-      <w:r>
-        <w:t>, the properties set, and the methods defined</w:t>
+        <w:t xml:space="preserve">car was created. </w:t>
+      </w:r>
+      <w:r>
+        <w:t xml:space="preserve">To begin, </w:t>
+      </w:r>
+      <w:r>
+        <w:t>the class car was created</w:t>
+      </w:r>
+      <w:r>
+        <w:t xml:space="preserve">, the properties </w:t>
+      </w:r>
+      <w:r>
+        <w:t>established</w:t>
+      </w:r>
+      <w:r>
+        <w:t>, and the methods defined</w:t>
       </w:r>
       <w:r>
         <w:t>. For demonstration, there was 6 methods created for class car;</w:t>
@@ -736,13 +820,22 @@
     <w:p/>
     <w:p>
       <w:r>
-        <w:t xml:space="preserve">The cars themselves where the objects and three cars were implemented to demonstrate OOP. It shows that the methods can be called </w:t>
+        <w:t xml:space="preserve">The cars themselves where the objects and three cars were implemented to demonstrate OOP. </w:t>
+      </w:r>
+      <w:r>
+        <w:t xml:space="preserve">The implementation of these objects </w:t>
+      </w:r>
+      <w:r>
+        <w:t xml:space="preserve">show that the methods can be called </w:t>
       </w:r>
       <w:r>
         <w:t>to</w:t>
       </w:r>
       <w:r>
-        <w:t xml:space="preserve"> update the various properties.</w:t>
+        <w:t xml:space="preserve"> update the various properties</w:t>
+      </w:r>
+      <w:r>
+        <w:t>.</w:t>
       </w:r>
     </w:p>
     <w:p/>
@@ -2625,7 +2718,7 @@
 </file>
 
 <file path=customXml/itemProps1.xml><?xml version="1.0" encoding="utf-8"?>
-<ds:datastoreItem xmlns:ds="http://schemas.openxmlformats.org/officeDocument/2006/customXml" ds:itemID="{EC370C30-4764-1347-BEF0-250937D0291A}">
+<ds:datastoreItem xmlns:ds="http://schemas.openxmlformats.org/officeDocument/2006/customXml" ds:itemID="{AFBEA9F2-F067-AE4D-A282-799434AA504B}">
   <ds:schemaRefs>
     <ds:schemaRef ds:uri="http://schemas.openxmlformats.org/officeDocument/2006/bibliography"/>
   </ds:schemaRefs>

</xml_diff>